<commit_message>
Update WAM Client Installation Procedure.docx
</commit_message>
<xml_diff>
--- a/client/WAM Client Installation Procedure.docx
+++ b/client/WAM Client Installation Procedure.docx
@@ -200,6 +200,29 @@
         </w:rPr>
         <w:t>pip install Pyro4</w:t>
       </w:r>
+    </w:p>
+    <w:p>
+      <w:pPr>
+        <w:pStyle w:val="ListParagraph"/>
+        <w:numPr>
+          <w:ilvl w:val="2"/>
+          <w:numId w:val="1"/>
+        </w:numPr>
+        <w:ind w:left="1440"/>
+      </w:pPr>
+      <w:r>
+        <w:t>If this fails, it is most likely due to a permissions issue. Change the permissions of the Anaconda2 folder (C:/</w:t>
+      </w:r>
+      <w:proofErr w:type="spellStart"/>
+      <w:r>
+        <w:t>ProgramData</w:t>
+      </w:r>
+      <w:proofErr w:type="spellEnd"/>
+      <w:r>
+        <w:t>/Anaconda2) to full permissions for all users</w:t>
+      </w:r>
+      <w:bookmarkStart w:id="0" w:name="_GoBack"/>
+      <w:bookmarkEnd w:id="0"/>
     </w:p>
     <w:p>
       <w:pPr>
@@ -810,8 +833,6 @@
       <w:r>
         <w:t>Make sure the naming server IP address is correct (currently cougar at 10.200.209.12)</w:t>
       </w:r>
-      <w:bookmarkStart w:id="0" w:name="_GoBack"/>
-      <w:bookmarkEnd w:id="0"/>
     </w:p>
     <w:p>
       <w:pPr>

</xml_diff>